<commit_message>
Correzioni grammaticali e logiche
</commit_message>
<xml_diff>
--- a/Documents/Use Case/V3/UseCase_Registrazione.docx
+++ b/Documents/Use Case/V3/UseCase_Registrazione.docx
@@ -237,13 +237,23 @@
                 <w:iCs/>
               </w:rPr>
             </w:pPr>
+            <w:proofErr w:type="spellStart"/>
             <w:r>
               <w:rPr>
                 <w:bCs/>
                 <w:i/>
                 <w:iCs/>
               </w:rPr>
-              <w:t>Vers.</w:t>
+              <w:t>Vers</w:t>
+            </w:r>
+            <w:proofErr w:type="spellEnd"/>
+            <w:r>
+              <w:rPr>
+                <w:bCs/>
+                <w:i/>
+                <w:iCs/>
+              </w:rPr>
+              <w:t>.</w:t>
             </w:r>
           </w:p>
         </w:tc>
@@ -422,6 +432,7 @@
               </w:rPr>
               <w:t xml:space="preserve"> sulla piattaforma </w:t>
             </w:r>
+            <w:proofErr w:type="spellStart"/>
             <w:r>
               <w:rPr>
                 <w:bCs/>
@@ -430,6 +441,7 @@
               </w:rPr>
               <w:t>EasyLease</w:t>
             </w:r>
+            <w:proofErr w:type="spellEnd"/>
           </w:p>
         </w:tc>
       </w:tr>
@@ -548,8 +560,17 @@
                 <w:b/>
                 <w:bCs/>
               </w:rPr>
-              <w:t>Entry Condition</w:t>
-            </w:r>
+              <w:t xml:space="preserve">Entry </w:t>
+            </w:r>
+            <w:proofErr w:type="spellStart"/>
+            <w:r>
+              <w:rPr>
+                <w:b/>
+                <w:bCs/>
+              </w:rPr>
+              <w:t>Condition</w:t>
+            </w:r>
+            <w:proofErr w:type="spellEnd"/>
           </w:p>
         </w:tc>
         <w:tc>
@@ -585,8 +606,17 @@
                 <w:b/>
                 <w:bCs/>
               </w:rPr>
-              <w:t>Exit condition</w:t>
-            </w:r>
+              <w:t xml:space="preserve">Exit </w:t>
+            </w:r>
+            <w:proofErr w:type="spellStart"/>
+            <w:r>
+              <w:rPr>
+                <w:b/>
+                <w:bCs/>
+              </w:rPr>
+              <w:t>condition</w:t>
+            </w:r>
+            <w:proofErr w:type="spellEnd"/>
           </w:p>
           <w:p>
             <w:r>
@@ -684,13 +714,27 @@
                 <w:b/>
                 <w:bCs/>
               </w:rPr>
-              <w:t>Exit condition</w:t>
-            </w:r>
-          </w:p>
-          <w:p>
-            <w:r>
-              <w:t xml:space="preserve">                       On failure</w:t>
-            </w:r>
+              <w:t xml:space="preserve">Exit </w:t>
+            </w:r>
+            <w:proofErr w:type="spellStart"/>
+            <w:r>
+              <w:rPr>
+                <w:b/>
+                <w:bCs/>
+              </w:rPr>
+              <w:t>condition</w:t>
+            </w:r>
+            <w:proofErr w:type="spellEnd"/>
+          </w:p>
+          <w:p>
+            <w:r>
+              <w:t xml:space="preserve">                       On </w:t>
+            </w:r>
+            <w:proofErr w:type="spellStart"/>
+            <w:r>
+              <w:t>failure</w:t>
+            </w:r>
+            <w:proofErr w:type="spellEnd"/>
           </w:p>
         </w:tc>
         <w:tc>
@@ -736,8 +780,17 @@
                 <w:b/>
                 <w:bCs/>
               </w:rPr>
-              <w:t>/User Priority</w:t>
-            </w:r>
+              <w:t xml:space="preserve">/User </w:t>
+            </w:r>
+            <w:proofErr w:type="spellStart"/>
+            <w:r>
+              <w:rPr>
+                <w:b/>
+                <w:bCs/>
+              </w:rPr>
+              <w:t>Priority</w:t>
+            </w:r>
+            <w:proofErr w:type="spellEnd"/>
           </w:p>
         </w:tc>
         <w:tc>
@@ -873,13 +926,23 @@
                 <w:bCs/>
               </w:rPr>
             </w:pPr>
+            <w:proofErr w:type="spellStart"/>
             <w:r>
               <w:rPr>
                 <w:rFonts w:ascii="Calibri" w:eastAsia="Calibri" w:hAnsi="Calibri" w:cs="Times New Roman"/>
                 <w:b/>
                 <w:bCs/>
               </w:rPr>
-              <w:t>Generalization of</w:t>
+              <w:t>Generalization</w:t>
+            </w:r>
+            <w:proofErr w:type="spellEnd"/>
+            <w:r>
+              <w:rPr>
+                <w:rFonts w:ascii="Calibri" w:eastAsia="Calibri" w:hAnsi="Calibri" w:cs="Times New Roman"/>
+                <w:b/>
+                <w:bCs/>
+              </w:rPr>
+              <w:t xml:space="preserve"> of</w:t>
             </w:r>
           </w:p>
         </w:tc>
@@ -1034,7 +1097,15 @@
               <w:t>V</w:t>
             </w:r>
             <w:r>
-              <w:t>isualizza una form che richiede l'inserimento di:</w:t>
+              <w:t xml:space="preserve">isualizza una </w:t>
+            </w:r>
+            <w:proofErr w:type="spellStart"/>
+            <w:r>
+              <w:t>form</w:t>
+            </w:r>
+            <w:proofErr w:type="spellEnd"/>
+            <w:r>
+              <w:t xml:space="preserve"> che richiede l'inserimento di:</w:t>
             </w:r>
           </w:p>
           <w:p/>
@@ -1312,7 +1383,15 @@
               <w:t>R</w:t>
             </w:r>
             <w:r>
-              <w:t>iempie tutti i campi obbligatori e sottomette la form compilata.</w:t>
+              <w:t xml:space="preserve">iempie tutti i campi obbligatori e sottomette la </w:t>
+            </w:r>
+            <w:proofErr w:type="spellStart"/>
+            <w:r>
+              <w:t>form</w:t>
+            </w:r>
+            <w:proofErr w:type="spellEnd"/>
+            <w:r>
+              <w:t xml:space="preserve"> compilata.</w:t>
             </w:r>
           </w:p>
         </w:tc>
@@ -1747,7 +1826,15 @@
           </w:tcPr>
           <w:p>
             <w:r>
-              <w:t>Resta in attesa di una nuova sottomissione della form.</w:t>
+              <w:t xml:space="preserve">Resta in attesa di una nuova sottomissione della </w:t>
+            </w:r>
+            <w:proofErr w:type="spellStart"/>
+            <w:r>
+              <w:t>form</w:t>
+            </w:r>
+            <w:proofErr w:type="spellEnd"/>
+            <w:r>
+              <w:t>.</w:t>
             </w:r>
           </w:p>
         </w:tc>
@@ -1893,7 +1980,15 @@
           </w:tcPr>
           <w:p>
             <w:r>
-              <w:t>Resta in attesa di una nuova sottomissione della form.</w:t>
+              <w:t xml:space="preserve">Resta in attesa di una nuova sottomissione della </w:t>
+            </w:r>
+            <w:proofErr w:type="spellStart"/>
+            <w:r>
+              <w:t>form</w:t>
+            </w:r>
+            <w:proofErr w:type="spellEnd"/>
+            <w:r>
+              <w:t>.</w:t>
             </w:r>
           </w:p>
         </w:tc>
@@ -2057,7 +2152,15 @@
           </w:tcPr>
           <w:p>
             <w:r>
-              <w:t>Resta in attesa di una nuova sottomissione della form.</w:t>
+              <w:t xml:space="preserve">Resta in attesa di una nuova sottomissione della </w:t>
+            </w:r>
+            <w:proofErr w:type="spellStart"/>
+            <w:r>
+              <w:t>form</w:t>
+            </w:r>
+            <w:proofErr w:type="spellEnd"/>
+            <w:r>
+              <w:t>.</w:t>
             </w:r>
           </w:p>
         </w:tc>
@@ -2253,6 +2356,13 @@
                 <w:bCs/>
               </w:rPr>
               <w:t xml:space="preserve">Scenario/Flusso di eventi di ERRORE: </w:t>
+            </w:r>
+            <w:r>
+              <w:rPr>
+                <w:b/>
+                <w:bCs/>
+              </w:rPr>
+              <w:t xml:space="preserve">il </w:t>
             </w:r>
             <w:r>
               <w:t>sistema non riesce ad effettuare il salvataggio dei dati</w:t>
@@ -2482,8 +2592,17 @@
                 <w:b/>
                 <w:bCs/>
               </w:rPr>
-              <w:t>Special Requirements</w:t>
-            </w:r>
+              <w:t xml:space="preserve">Special </w:t>
+            </w:r>
+            <w:proofErr w:type="spellStart"/>
+            <w:r>
+              <w:rPr>
+                <w:b/>
+                <w:bCs/>
+              </w:rPr>
+              <w:t>Requirements</w:t>
+            </w:r>
+            <w:proofErr w:type="spellEnd"/>
           </w:p>
         </w:tc>
         <w:tc>
@@ -4056,7 +4175,12 @@
 </file>
 
 <file path=customXml/item2.xml><?xml version="1.0" encoding="utf-8"?>
-<b:Sources xmlns:b="http://schemas.openxmlformats.org/officeDocument/2006/bibliography" xmlns="http://schemas.openxmlformats.org/officeDocument/2006/bibliography" SelectedStyle="\APASixthEditionOfficeOnline.xsl" StyleName="APA" Version="6"/>
+<?mso-contentType ?>
+<FormTemplates xmlns="http://schemas.microsoft.com/sharepoint/v3/contenttype/forms">
+  <Display>DocumentLibraryForm</Display>
+  <Edit>DocumentLibraryForm</Edit>
+  <New>DocumentLibraryForm</New>
+</FormTemplates>
 </file>
 
 <file path=customXml/item3.xml><?xml version="1.0" encoding="utf-8"?>
@@ -4218,12 +4342,7 @@
 </file>
 
 <file path=customXml/item4.xml><?xml version="1.0" encoding="utf-8"?>
-<?mso-contentType ?>
-<FormTemplates xmlns="http://schemas.microsoft.com/sharepoint/v3/contenttype/forms">
-  <Display>DocumentLibraryForm</Display>
-  <Edit>DocumentLibraryForm</Edit>
-  <New>DocumentLibraryForm</New>
-</FormTemplates>
+<b:Sources xmlns:b="http://schemas.openxmlformats.org/officeDocument/2006/bibliography" xmlns="http://schemas.openxmlformats.org/officeDocument/2006/bibliography" SelectedStyle="\APASixthEditionOfficeOnline.xsl" StyleName="APA" Version="6"/>
 </file>
 
 <file path=customXml/itemProps1.xml><?xml version="1.0" encoding="utf-8"?>
@@ -4236,9 +4355,9 @@
 </file>
 
 <file path=customXml/itemProps2.xml><?xml version="1.0" encoding="utf-8"?>
-<ds:datastoreItem xmlns:ds="http://schemas.openxmlformats.org/officeDocument/2006/customXml" ds:itemID="{94CCAD0C-CE9D-4B8E-8FE3-FCCA633947A2}">
+<ds:datastoreItem xmlns:ds="http://schemas.openxmlformats.org/officeDocument/2006/customXml" ds:itemID="{FFBBEFEB-80DD-47E1-9079-A877F6DCC2BD}">
   <ds:schemaRefs>
-    <ds:schemaRef ds:uri="http://schemas.openxmlformats.org/officeDocument/2006/bibliography"/>
+    <ds:schemaRef ds:uri="http://schemas.microsoft.com/sharepoint/v3/contenttype/forms"/>
   </ds:schemaRefs>
 </ds:datastoreItem>
 </file>
@@ -4262,9 +4381,9 @@
 </file>
 
 <file path=customXml/itemProps4.xml><?xml version="1.0" encoding="utf-8"?>
-<ds:datastoreItem xmlns:ds="http://schemas.openxmlformats.org/officeDocument/2006/customXml" ds:itemID="{FFBBEFEB-80DD-47E1-9079-A877F6DCC2BD}">
+<ds:datastoreItem xmlns:ds="http://schemas.openxmlformats.org/officeDocument/2006/customXml" ds:itemID="{94CCAD0C-CE9D-4B8E-8FE3-FCCA633947A2}">
   <ds:schemaRefs>
-    <ds:schemaRef ds:uri="http://schemas.microsoft.com/sharepoint/v3/contenttype/forms"/>
+    <ds:schemaRef ds:uri="http://schemas.openxmlformats.org/officeDocument/2006/bibliography"/>
   </ds:schemaRefs>
 </ds:datastoreItem>
 </file>
</xml_diff>